<commit_message>
update file thiet ke giao dienn
</commit_message>
<xml_diff>
--- a/thietkegiaodien.docx
+++ b/thietkegiaodien.docx
@@ -225,10 +225,10 @@
         </w:rPr>
         <w:lastRenderedPageBreak/>
         <w:drawing>
-          <wp:inline distT="0" distB="0" distL="0" distR="0" wp14:anchorId="271CDA5F" wp14:editId="54580CC0">
-            <wp:extent cx="5943600" cy="5122545"/>
-            <wp:effectExtent l="0" t="0" r="0" b="1905"/>
-            <wp:docPr id="5" name="Picture 5"/>
+          <wp:inline distT="0" distB="0" distL="0" distR="0" wp14:anchorId="38596B59" wp14:editId="2B3E83E7">
+            <wp:extent cx="5943600" cy="5113020"/>
+            <wp:effectExtent l="0" t="0" r="0" b="0"/>
+            <wp:docPr id="11" name="Picture 11"/>
             <wp:cNvGraphicFramePr>
               <a:graphicFrameLocks xmlns:a="http://schemas.openxmlformats.org/drawingml/2006/main" noChangeAspect="1"/>
             </wp:cNvGraphicFramePr>
@@ -248,7 +248,7 @@
                   <pic:spPr>
                     <a:xfrm>
                       <a:off x="0" y="0"/>
-                      <a:ext cx="5943600" cy="5122545"/>
+                      <a:ext cx="5943600" cy="5113020"/>
                     </a:xfrm>
                     <a:prstGeom prst="rect">
                       <a:avLst/>
@@ -269,22 +269,13 @@
           <w:szCs w:val="48"/>
         </w:rPr>
       </w:pPr>
-    </w:p>
-    <w:p>
-      <w:pPr>
-        <w:rPr>
-          <w:color w:val="000000" w:themeColor="text1"/>
-          <w:sz w:val="48"/>
-          <w:szCs w:val="48"/>
-        </w:rPr>
-      </w:pPr>
-      <w:r>
-        <w:rPr>
-          <w:color w:val="000000" w:themeColor="text1"/>
-          <w:sz w:val="48"/>
-          <w:szCs w:val="48"/>
-        </w:rPr>
-        <w:t>Quản lý:</w:t>
+      <w:r>
+        <w:rPr>
+          <w:color w:val="000000" w:themeColor="text1"/>
+          <w:sz w:val="48"/>
+          <w:szCs w:val="48"/>
+        </w:rPr>
+        <w:t>Thêm tài khoản:</w:t>
       </w:r>
     </w:p>
     <w:p>
@@ -301,10 +292,10 @@
         </w:rPr>
         <w:lastRenderedPageBreak/>
         <w:drawing>
-          <wp:inline distT="0" distB="0" distL="0" distR="0" wp14:anchorId="15B35DB8" wp14:editId="42A5A1EF">
-            <wp:extent cx="5943600" cy="5104130"/>
-            <wp:effectExtent l="0" t="0" r="0" b="1270"/>
-            <wp:docPr id="6" name="Picture 6"/>
+          <wp:inline distT="0" distB="0" distL="0" distR="0" wp14:anchorId="21CD9E3F" wp14:editId="2479D03B">
+            <wp:extent cx="5943600" cy="5137150"/>
+            <wp:effectExtent l="0" t="0" r="0" b="6350"/>
+            <wp:docPr id="12" name="Picture 12"/>
             <wp:cNvGraphicFramePr>
               <a:graphicFrameLocks xmlns:a="http://schemas.openxmlformats.org/drawingml/2006/main" noChangeAspect="1"/>
             </wp:cNvGraphicFramePr>
@@ -324,7 +315,7 @@
                   <pic:spPr>
                     <a:xfrm>
                       <a:off x="0" y="0"/>
-                      <a:ext cx="5943600" cy="5104130"/>
+                      <a:ext cx="5943600" cy="5137150"/>
                     </a:xfrm>
                     <a:prstGeom prst="rect">
                       <a:avLst/>
@@ -345,22 +336,13 @@
           <w:szCs w:val="48"/>
         </w:rPr>
       </w:pPr>
-    </w:p>
-    <w:p>
-      <w:pPr>
-        <w:rPr>
-          <w:color w:val="000000" w:themeColor="text1"/>
-          <w:sz w:val="48"/>
-          <w:szCs w:val="48"/>
-        </w:rPr>
-      </w:pPr>
-      <w:r>
-        <w:rPr>
-          <w:color w:val="000000" w:themeColor="text1"/>
-          <w:sz w:val="48"/>
-          <w:szCs w:val="48"/>
-        </w:rPr>
-        <w:t>Hóa đơn:</w:t>
+      <w:r>
+        <w:rPr>
+          <w:color w:val="000000" w:themeColor="text1"/>
+          <w:sz w:val="48"/>
+          <w:szCs w:val="48"/>
+        </w:rPr>
+        <w:t>Sửa tài khoản:</w:t>
       </w:r>
     </w:p>
     <w:p>
@@ -377,10 +359,10 @@
         </w:rPr>
         <w:lastRenderedPageBreak/>
         <w:drawing>
-          <wp:inline distT="0" distB="0" distL="0" distR="0" wp14:anchorId="2F784B86" wp14:editId="3A51D29F">
-            <wp:extent cx="5943600" cy="5147310"/>
+          <wp:inline distT="0" distB="0" distL="0" distR="0" wp14:anchorId="788589F7" wp14:editId="38E7B86B">
+            <wp:extent cx="5943600" cy="5076190"/>
             <wp:effectExtent l="0" t="0" r="0" b="0"/>
-            <wp:docPr id="7" name="Picture 7"/>
+            <wp:docPr id="13" name="Picture 13"/>
             <wp:cNvGraphicFramePr>
               <a:graphicFrameLocks xmlns:a="http://schemas.openxmlformats.org/drawingml/2006/main" noChangeAspect="1"/>
             </wp:cNvGraphicFramePr>
@@ -400,7 +382,7 @@
                   <pic:spPr>
                     <a:xfrm>
                       <a:off x="0" y="0"/>
-                      <a:ext cx="5943600" cy="5147310"/>
+                      <a:ext cx="5943600" cy="5076190"/>
                     </a:xfrm>
                     <a:prstGeom prst="rect">
                       <a:avLst/>
@@ -436,7 +418,7 @@
           <w:sz w:val="48"/>
           <w:szCs w:val="48"/>
         </w:rPr>
-        <w:t>Sửa thông tin hóa đơn :</w:t>
+        <w:t>Quản lý:</w:t>
       </w:r>
     </w:p>
     <w:p>
@@ -453,10 +435,10 @@
         </w:rPr>
         <w:lastRenderedPageBreak/>
         <w:drawing>
-          <wp:inline distT="0" distB="0" distL="0" distR="0" wp14:anchorId="652E6015" wp14:editId="3D4F6474">
-            <wp:extent cx="5943600" cy="5114290"/>
+          <wp:inline distT="0" distB="0" distL="0" distR="0" wp14:anchorId="24396BD9" wp14:editId="50470799">
+            <wp:extent cx="5943600" cy="5113020"/>
             <wp:effectExtent l="0" t="0" r="0" b="0"/>
-            <wp:docPr id="2" name="Picture 2"/>
+            <wp:docPr id="14" name="Picture 14"/>
             <wp:cNvGraphicFramePr>
               <a:graphicFrameLocks xmlns:a="http://schemas.openxmlformats.org/drawingml/2006/main" noChangeAspect="1"/>
             </wp:cNvGraphicFramePr>
@@ -476,7 +458,7 @@
                   <pic:spPr>
                     <a:xfrm>
                       <a:off x="0" y="0"/>
-                      <a:ext cx="5943600" cy="5114290"/>
+                      <a:ext cx="5943600" cy="5113020"/>
                     </a:xfrm>
                     <a:prstGeom prst="rect">
                       <a:avLst/>
@@ -488,33 +470,22 @@
           </wp:inline>
         </w:drawing>
       </w:r>
-      <w:bookmarkStart w:id="0" w:name="_GoBack"/>
-      <w:bookmarkEnd w:id="0"/>
-    </w:p>
-    <w:p>
-      <w:pPr>
-        <w:rPr>
-          <w:color w:val="000000" w:themeColor="text1"/>
-          <w:sz w:val="48"/>
-          <w:szCs w:val="48"/>
-        </w:rPr>
-      </w:pPr>
-    </w:p>
-    <w:p>
-      <w:pPr>
-        <w:rPr>
-          <w:color w:val="000000" w:themeColor="text1"/>
-          <w:sz w:val="48"/>
-          <w:szCs w:val="48"/>
-        </w:rPr>
-      </w:pPr>
-      <w:r>
-        <w:rPr>
-          <w:color w:val="000000" w:themeColor="text1"/>
-          <w:sz w:val="48"/>
-          <w:szCs w:val="48"/>
-        </w:rPr>
-        <w:t>Khách hàng:</w:t>
+    </w:p>
+    <w:p>
+      <w:pPr>
+        <w:rPr>
+          <w:color w:val="000000" w:themeColor="text1"/>
+          <w:sz w:val="48"/>
+          <w:szCs w:val="48"/>
+        </w:rPr>
+      </w:pPr>
+      <w:r>
+        <w:rPr>
+          <w:color w:val="000000" w:themeColor="text1"/>
+          <w:sz w:val="48"/>
+          <w:szCs w:val="48"/>
+        </w:rPr>
+        <w:t>Thêm quản lý:</w:t>
       </w:r>
     </w:p>
     <w:p>
@@ -531,10 +502,10 @@
         </w:rPr>
         <w:lastRenderedPageBreak/>
         <w:drawing>
-          <wp:inline distT="0" distB="0" distL="0" distR="0" wp14:anchorId="3E242C1D" wp14:editId="00AC6932">
-            <wp:extent cx="5943600" cy="5085715"/>
-            <wp:effectExtent l="0" t="0" r="0" b="635"/>
-            <wp:docPr id="8" name="Picture 8"/>
+          <wp:inline distT="0" distB="0" distL="0" distR="0" wp14:anchorId="3C1AB3A0" wp14:editId="09C55ADD">
+            <wp:extent cx="5943600" cy="5130165"/>
+            <wp:effectExtent l="0" t="0" r="0" b="0"/>
+            <wp:docPr id="15" name="Picture 15"/>
             <wp:cNvGraphicFramePr>
               <a:graphicFrameLocks xmlns:a="http://schemas.openxmlformats.org/drawingml/2006/main" noChangeAspect="1"/>
             </wp:cNvGraphicFramePr>
@@ -554,7 +525,7 @@
                   <pic:spPr>
                     <a:xfrm>
                       <a:off x="0" y="0"/>
-                      <a:ext cx="5943600" cy="5085715"/>
+                      <a:ext cx="5943600" cy="5130165"/>
                     </a:xfrm>
                     <a:prstGeom prst="rect">
                       <a:avLst/>
@@ -566,6 +537,519 @@
           </wp:inline>
         </w:drawing>
       </w:r>
+    </w:p>
+    <w:p>
+      <w:pPr>
+        <w:rPr>
+          <w:color w:val="000000" w:themeColor="text1"/>
+          <w:sz w:val="48"/>
+          <w:szCs w:val="48"/>
+        </w:rPr>
+      </w:pPr>
+      <w:r>
+        <w:rPr>
+          <w:color w:val="000000" w:themeColor="text1"/>
+          <w:sz w:val="48"/>
+          <w:szCs w:val="48"/>
+        </w:rPr>
+        <w:t>Sửa quản lý:</w:t>
+      </w:r>
+    </w:p>
+    <w:p>
+      <w:pPr>
+        <w:rPr>
+          <w:color w:val="000000" w:themeColor="text1"/>
+          <w:sz w:val="48"/>
+          <w:szCs w:val="48"/>
+        </w:rPr>
+      </w:pPr>
+      <w:r>
+        <w:rPr>
+          <w:noProof/>
+        </w:rPr>
+        <w:lastRenderedPageBreak/>
+        <w:drawing>
+          <wp:inline distT="0" distB="0" distL="0" distR="0" wp14:anchorId="5DED7015" wp14:editId="1CF2BE5E">
+            <wp:extent cx="5943600" cy="5154295"/>
+            <wp:effectExtent l="0" t="0" r="0" b="8255"/>
+            <wp:docPr id="17" name="Picture 17"/>
+            <wp:cNvGraphicFramePr>
+              <a:graphicFrameLocks xmlns:a="http://schemas.openxmlformats.org/drawingml/2006/main" noChangeAspect="1"/>
+            </wp:cNvGraphicFramePr>
+            <a:graphic xmlns:a="http://schemas.openxmlformats.org/drawingml/2006/main">
+              <a:graphicData uri="http://schemas.openxmlformats.org/drawingml/2006/picture">
+                <pic:pic xmlns:pic="http://schemas.openxmlformats.org/drawingml/2006/picture">
+                  <pic:nvPicPr>
+                    <pic:cNvPr id="1" name=""/>
+                    <pic:cNvPicPr/>
+                  </pic:nvPicPr>
+                  <pic:blipFill>
+                    <a:blip r:embed="rId13"/>
+                    <a:stretch>
+                      <a:fillRect/>
+                    </a:stretch>
+                  </pic:blipFill>
+                  <pic:spPr>
+                    <a:xfrm>
+                      <a:off x="0" y="0"/>
+                      <a:ext cx="5943600" cy="5154295"/>
+                    </a:xfrm>
+                    <a:prstGeom prst="rect">
+                      <a:avLst/>
+                    </a:prstGeom>
+                  </pic:spPr>
+                </pic:pic>
+              </a:graphicData>
+            </a:graphic>
+          </wp:inline>
+        </w:drawing>
+      </w:r>
+    </w:p>
+    <w:p>
+      <w:pPr>
+        <w:rPr>
+          <w:color w:val="000000" w:themeColor="text1"/>
+          <w:sz w:val="48"/>
+          <w:szCs w:val="48"/>
+        </w:rPr>
+      </w:pPr>
+    </w:p>
+    <w:p>
+      <w:pPr>
+        <w:rPr>
+          <w:color w:val="000000" w:themeColor="text1"/>
+          <w:sz w:val="48"/>
+          <w:szCs w:val="48"/>
+        </w:rPr>
+      </w:pPr>
+      <w:r>
+        <w:rPr>
+          <w:color w:val="000000" w:themeColor="text1"/>
+          <w:sz w:val="48"/>
+          <w:szCs w:val="48"/>
+        </w:rPr>
+        <w:t>Hóa đơn:</w:t>
+      </w:r>
+    </w:p>
+    <w:p>
+      <w:pPr>
+        <w:rPr>
+          <w:color w:val="000000" w:themeColor="text1"/>
+          <w:sz w:val="48"/>
+          <w:szCs w:val="48"/>
+        </w:rPr>
+      </w:pPr>
+      <w:r>
+        <w:rPr>
+          <w:noProof/>
+        </w:rPr>
+        <w:lastRenderedPageBreak/>
+        <w:drawing>
+          <wp:inline distT="0" distB="0" distL="0" distR="0" wp14:anchorId="2F784B86" wp14:editId="3A51D29F">
+            <wp:extent cx="5943600" cy="5147310"/>
+            <wp:effectExtent l="0" t="0" r="0" b="0"/>
+            <wp:docPr id="7" name="Picture 7"/>
+            <wp:cNvGraphicFramePr>
+              <a:graphicFrameLocks xmlns:a="http://schemas.openxmlformats.org/drawingml/2006/main" noChangeAspect="1"/>
+            </wp:cNvGraphicFramePr>
+            <a:graphic xmlns:a="http://schemas.openxmlformats.org/drawingml/2006/main">
+              <a:graphicData uri="http://schemas.openxmlformats.org/drawingml/2006/picture">
+                <pic:pic xmlns:pic="http://schemas.openxmlformats.org/drawingml/2006/picture">
+                  <pic:nvPicPr>
+                    <pic:cNvPr id="1" name=""/>
+                    <pic:cNvPicPr/>
+                  </pic:nvPicPr>
+                  <pic:blipFill>
+                    <a:blip r:embed="rId14"/>
+                    <a:stretch>
+                      <a:fillRect/>
+                    </a:stretch>
+                  </pic:blipFill>
+                  <pic:spPr>
+                    <a:xfrm>
+                      <a:off x="0" y="0"/>
+                      <a:ext cx="5943600" cy="5147310"/>
+                    </a:xfrm>
+                    <a:prstGeom prst="rect">
+                      <a:avLst/>
+                    </a:prstGeom>
+                  </pic:spPr>
+                </pic:pic>
+              </a:graphicData>
+            </a:graphic>
+          </wp:inline>
+        </w:drawing>
+      </w:r>
+    </w:p>
+    <w:p>
+      <w:pPr>
+        <w:rPr>
+          <w:color w:val="000000" w:themeColor="text1"/>
+          <w:sz w:val="48"/>
+          <w:szCs w:val="48"/>
+        </w:rPr>
+      </w:pPr>
+      <w:r>
+        <w:rPr>
+          <w:color w:val="000000" w:themeColor="text1"/>
+          <w:sz w:val="48"/>
+          <w:szCs w:val="48"/>
+        </w:rPr>
+        <w:t>Thêm hóa đơn:</w:t>
+      </w:r>
+    </w:p>
+    <w:p>
+      <w:pPr>
+        <w:rPr>
+          <w:color w:val="000000" w:themeColor="text1"/>
+          <w:sz w:val="48"/>
+          <w:szCs w:val="48"/>
+        </w:rPr>
+      </w:pPr>
+      <w:r>
+        <w:rPr>
+          <w:noProof/>
+        </w:rPr>
+        <w:lastRenderedPageBreak/>
+        <w:drawing>
+          <wp:inline distT="0" distB="0" distL="0" distR="0" wp14:anchorId="02E2C5F1" wp14:editId="77FB9586">
+            <wp:extent cx="5943600" cy="5128895"/>
+            <wp:effectExtent l="0" t="0" r="0" b="0"/>
+            <wp:docPr id="10" name="Picture 10"/>
+            <wp:cNvGraphicFramePr>
+              <a:graphicFrameLocks xmlns:a="http://schemas.openxmlformats.org/drawingml/2006/main" noChangeAspect="1"/>
+            </wp:cNvGraphicFramePr>
+            <a:graphic xmlns:a="http://schemas.openxmlformats.org/drawingml/2006/main">
+              <a:graphicData uri="http://schemas.openxmlformats.org/drawingml/2006/picture">
+                <pic:pic xmlns:pic="http://schemas.openxmlformats.org/drawingml/2006/picture">
+                  <pic:nvPicPr>
+                    <pic:cNvPr id="1" name=""/>
+                    <pic:cNvPicPr/>
+                  </pic:nvPicPr>
+                  <pic:blipFill>
+                    <a:blip r:embed="rId15"/>
+                    <a:stretch>
+                      <a:fillRect/>
+                    </a:stretch>
+                  </pic:blipFill>
+                  <pic:spPr>
+                    <a:xfrm>
+                      <a:off x="0" y="0"/>
+                      <a:ext cx="5943600" cy="5128895"/>
+                    </a:xfrm>
+                    <a:prstGeom prst="rect">
+                      <a:avLst/>
+                    </a:prstGeom>
+                  </pic:spPr>
+                </pic:pic>
+              </a:graphicData>
+            </a:graphic>
+          </wp:inline>
+        </w:drawing>
+      </w:r>
+    </w:p>
+    <w:p>
+      <w:pPr>
+        <w:rPr>
+          <w:color w:val="000000" w:themeColor="text1"/>
+          <w:sz w:val="48"/>
+          <w:szCs w:val="48"/>
+        </w:rPr>
+      </w:pPr>
+    </w:p>
+    <w:p>
+      <w:pPr>
+        <w:rPr>
+          <w:color w:val="000000" w:themeColor="text1"/>
+          <w:sz w:val="48"/>
+          <w:szCs w:val="48"/>
+        </w:rPr>
+      </w:pPr>
+    </w:p>
+    <w:p>
+      <w:pPr>
+        <w:rPr>
+          <w:color w:val="000000" w:themeColor="text1"/>
+          <w:sz w:val="48"/>
+          <w:szCs w:val="48"/>
+        </w:rPr>
+      </w:pPr>
+      <w:r>
+        <w:rPr>
+          <w:color w:val="000000" w:themeColor="text1"/>
+          <w:sz w:val="48"/>
+          <w:szCs w:val="48"/>
+        </w:rPr>
+        <w:lastRenderedPageBreak/>
+        <w:t>Sửa thông tin hóa đơn :</w:t>
+      </w:r>
+      <w:r>
+        <w:rPr>
+          <w:noProof/>
+        </w:rPr>
+        <w:t xml:space="preserve"> </w:t>
+      </w:r>
+      <w:r>
+        <w:rPr>
+          <w:noProof/>
+        </w:rPr>
+        <w:drawing>
+          <wp:inline distT="0" distB="0" distL="0" distR="0" wp14:anchorId="652E6015" wp14:editId="3D4F6474">
+            <wp:extent cx="5943600" cy="5114290"/>
+            <wp:effectExtent l="0" t="0" r="0" b="0"/>
+            <wp:docPr id="2" name="Picture 2"/>
+            <wp:cNvGraphicFramePr>
+              <a:graphicFrameLocks xmlns:a="http://schemas.openxmlformats.org/drawingml/2006/main" noChangeAspect="1"/>
+            </wp:cNvGraphicFramePr>
+            <a:graphic xmlns:a="http://schemas.openxmlformats.org/drawingml/2006/main">
+              <a:graphicData uri="http://schemas.openxmlformats.org/drawingml/2006/picture">
+                <pic:pic xmlns:pic="http://schemas.openxmlformats.org/drawingml/2006/picture">
+                  <pic:nvPicPr>
+                    <pic:cNvPr id="1" name=""/>
+                    <pic:cNvPicPr/>
+                  </pic:nvPicPr>
+                  <pic:blipFill>
+                    <a:blip r:embed="rId16"/>
+                    <a:stretch>
+                      <a:fillRect/>
+                    </a:stretch>
+                  </pic:blipFill>
+                  <pic:spPr>
+                    <a:xfrm>
+                      <a:off x="0" y="0"/>
+                      <a:ext cx="5943600" cy="5114290"/>
+                    </a:xfrm>
+                    <a:prstGeom prst="rect">
+                      <a:avLst/>
+                    </a:prstGeom>
+                  </pic:spPr>
+                </pic:pic>
+              </a:graphicData>
+            </a:graphic>
+          </wp:inline>
+        </w:drawing>
+      </w:r>
+    </w:p>
+    <w:p>
+      <w:pPr>
+        <w:rPr>
+          <w:color w:val="000000" w:themeColor="text1"/>
+          <w:sz w:val="48"/>
+          <w:szCs w:val="48"/>
+        </w:rPr>
+      </w:pPr>
+    </w:p>
+    <w:p>
+      <w:pPr>
+        <w:rPr>
+          <w:color w:val="000000" w:themeColor="text1"/>
+          <w:sz w:val="48"/>
+          <w:szCs w:val="48"/>
+        </w:rPr>
+      </w:pPr>
+      <w:r>
+        <w:rPr>
+          <w:color w:val="000000" w:themeColor="text1"/>
+          <w:sz w:val="48"/>
+          <w:szCs w:val="48"/>
+        </w:rPr>
+        <w:t>Khách hàng:</w:t>
+      </w:r>
+    </w:p>
+    <w:p>
+      <w:pPr>
+        <w:rPr>
+          <w:color w:val="000000" w:themeColor="text1"/>
+          <w:sz w:val="48"/>
+          <w:szCs w:val="48"/>
+        </w:rPr>
+      </w:pPr>
+      <w:r>
+        <w:rPr>
+          <w:noProof/>
+        </w:rPr>
+        <w:lastRenderedPageBreak/>
+        <w:drawing>
+          <wp:inline distT="0" distB="0" distL="0" distR="0" wp14:anchorId="7E38DD03" wp14:editId="4AFCBB7E">
+            <wp:extent cx="5943600" cy="5126355"/>
+            <wp:effectExtent l="0" t="0" r="0" b="0"/>
+            <wp:docPr id="20" name="Picture 20"/>
+            <wp:cNvGraphicFramePr>
+              <a:graphicFrameLocks xmlns:a="http://schemas.openxmlformats.org/drawingml/2006/main" noChangeAspect="1"/>
+            </wp:cNvGraphicFramePr>
+            <a:graphic xmlns:a="http://schemas.openxmlformats.org/drawingml/2006/main">
+              <a:graphicData uri="http://schemas.openxmlformats.org/drawingml/2006/picture">
+                <pic:pic xmlns:pic="http://schemas.openxmlformats.org/drawingml/2006/picture">
+                  <pic:nvPicPr>
+                    <pic:cNvPr id="1" name=""/>
+                    <pic:cNvPicPr/>
+                  </pic:nvPicPr>
+                  <pic:blipFill>
+                    <a:blip r:embed="rId17"/>
+                    <a:stretch>
+                      <a:fillRect/>
+                    </a:stretch>
+                  </pic:blipFill>
+                  <pic:spPr>
+                    <a:xfrm>
+                      <a:off x="0" y="0"/>
+                      <a:ext cx="5943600" cy="5126355"/>
+                    </a:xfrm>
+                    <a:prstGeom prst="rect">
+                      <a:avLst/>
+                    </a:prstGeom>
+                  </pic:spPr>
+                </pic:pic>
+              </a:graphicData>
+            </a:graphic>
+          </wp:inline>
+        </w:drawing>
+      </w:r>
+    </w:p>
+    <w:p>
+      <w:pPr>
+        <w:rPr>
+          <w:color w:val="000000" w:themeColor="text1"/>
+          <w:sz w:val="48"/>
+          <w:szCs w:val="48"/>
+        </w:rPr>
+      </w:pPr>
+      <w:r>
+        <w:rPr>
+          <w:color w:val="000000" w:themeColor="text1"/>
+          <w:sz w:val="48"/>
+          <w:szCs w:val="48"/>
+        </w:rPr>
+        <w:t>Thêm khách hàng:</w:t>
+      </w:r>
+    </w:p>
+    <w:p>
+      <w:pPr>
+        <w:rPr>
+          <w:color w:val="000000" w:themeColor="text1"/>
+          <w:sz w:val="48"/>
+          <w:szCs w:val="48"/>
+        </w:rPr>
+      </w:pPr>
+      <w:r>
+        <w:rPr>
+          <w:noProof/>
+        </w:rPr>
+        <w:lastRenderedPageBreak/>
+        <w:drawing>
+          <wp:inline distT="0" distB="0" distL="0" distR="0" wp14:anchorId="161633C4" wp14:editId="5E84AF48">
+            <wp:extent cx="5943600" cy="5121275"/>
+            <wp:effectExtent l="0" t="0" r="0" b="3175"/>
+            <wp:docPr id="21" name="Picture 21"/>
+            <wp:cNvGraphicFramePr>
+              <a:graphicFrameLocks xmlns:a="http://schemas.openxmlformats.org/drawingml/2006/main" noChangeAspect="1"/>
+            </wp:cNvGraphicFramePr>
+            <a:graphic xmlns:a="http://schemas.openxmlformats.org/drawingml/2006/main">
+              <a:graphicData uri="http://schemas.openxmlformats.org/drawingml/2006/picture">
+                <pic:pic xmlns:pic="http://schemas.openxmlformats.org/drawingml/2006/picture">
+                  <pic:nvPicPr>
+                    <pic:cNvPr id="1" name=""/>
+                    <pic:cNvPicPr/>
+                  </pic:nvPicPr>
+                  <pic:blipFill>
+                    <a:blip r:embed="rId18"/>
+                    <a:stretch>
+                      <a:fillRect/>
+                    </a:stretch>
+                  </pic:blipFill>
+                  <pic:spPr>
+                    <a:xfrm>
+                      <a:off x="0" y="0"/>
+                      <a:ext cx="5943600" cy="5121275"/>
+                    </a:xfrm>
+                    <a:prstGeom prst="rect">
+                      <a:avLst/>
+                    </a:prstGeom>
+                  </pic:spPr>
+                </pic:pic>
+              </a:graphicData>
+            </a:graphic>
+          </wp:inline>
+        </w:drawing>
+      </w:r>
+    </w:p>
+    <w:p>
+      <w:pPr>
+        <w:rPr>
+          <w:color w:val="000000" w:themeColor="text1"/>
+          <w:sz w:val="48"/>
+          <w:szCs w:val="48"/>
+        </w:rPr>
+      </w:pPr>
+      <w:r>
+        <w:rPr>
+          <w:color w:val="000000" w:themeColor="text1"/>
+          <w:sz w:val="48"/>
+          <w:szCs w:val="48"/>
+        </w:rPr>
+        <w:t>Sửa thông tin khác hàng:</w:t>
+      </w:r>
+    </w:p>
+    <w:p>
+      <w:pPr>
+        <w:rPr>
+          <w:color w:val="000000" w:themeColor="text1"/>
+          <w:sz w:val="48"/>
+          <w:szCs w:val="48"/>
+        </w:rPr>
+      </w:pPr>
+      <w:r>
+        <w:rPr>
+          <w:noProof/>
+        </w:rPr>
+        <w:lastRenderedPageBreak/>
+        <w:drawing>
+          <wp:inline distT="0" distB="0" distL="0" distR="0" wp14:anchorId="1851318D" wp14:editId="00CDD596">
+            <wp:extent cx="5943600" cy="5131435"/>
+            <wp:effectExtent l="0" t="0" r="0" b="0"/>
+            <wp:docPr id="22" name="Picture 22"/>
+            <wp:cNvGraphicFramePr>
+              <a:graphicFrameLocks xmlns:a="http://schemas.openxmlformats.org/drawingml/2006/main" noChangeAspect="1"/>
+            </wp:cNvGraphicFramePr>
+            <a:graphic xmlns:a="http://schemas.openxmlformats.org/drawingml/2006/main">
+              <a:graphicData uri="http://schemas.openxmlformats.org/drawingml/2006/picture">
+                <pic:pic xmlns:pic="http://schemas.openxmlformats.org/drawingml/2006/picture">
+                  <pic:nvPicPr>
+                    <pic:cNvPr id="1" name=""/>
+                    <pic:cNvPicPr/>
+                  </pic:nvPicPr>
+                  <pic:blipFill>
+                    <a:blip r:embed="rId19"/>
+                    <a:stretch>
+                      <a:fillRect/>
+                    </a:stretch>
+                  </pic:blipFill>
+                  <pic:spPr>
+                    <a:xfrm>
+                      <a:off x="0" y="0"/>
+                      <a:ext cx="5943600" cy="5131435"/>
+                    </a:xfrm>
+                    <a:prstGeom prst="rect">
+                      <a:avLst/>
+                    </a:prstGeom>
+                  </pic:spPr>
+                </pic:pic>
+              </a:graphicData>
+            </a:graphic>
+          </wp:inline>
+        </w:drawing>
+      </w:r>
+      <w:bookmarkStart w:id="0" w:name="_GoBack"/>
+      <w:bookmarkEnd w:id="0"/>
+    </w:p>
+    <w:p>
+      <w:pPr>
+        <w:rPr>
+          <w:color w:val="000000" w:themeColor="text1"/>
+          <w:sz w:val="48"/>
+          <w:szCs w:val="48"/>
+        </w:rPr>
+      </w:pPr>
     </w:p>
     <w:p>
       <w:pPr>

</xml_diff>